<commit_message>
updated java app, documentation
</commit_message>
<xml_diff>
--- a/Documentation/ProductBacklog_v.0.0.1.docx
+++ b/Documentation/ProductBacklog_v.0.0.1.docx
@@ -2838,28 +2838,47 @@
             <w:pPr>
               <w:jc w:val="center"/>
             </w:pPr>
-            <w:r>
-              <w:rPr>
-                <w:rFonts w:ascii="Constantia" w:hAnsi="Constantia" w:cs="Times New Roman"/>
-                <w:b w:val="0"/>
-                <w:bCs w:val="0"/>
-                <w:i/>
-                <w:iCs/>
-                <w:sz w:val="40"/>
-                <w:szCs w:val="40"/>
-              </w:rPr>
-              <w:t>U</w:t>
-            </w:r>
-            <w:r>
-              <w:rPr>
-                <w:rFonts w:ascii="Constantia" w:hAnsi="Constantia" w:cs="Times New Roman"/>
-                <w:i/>
-                <w:iCs/>
-                <w:sz w:val="40"/>
-                <w:szCs w:val="40"/>
-              </w:rPr>
-              <w:t>S-011</w:t>
-            </w:r>
+            <w:hyperlink w:anchor="US017" w:history="1">
+              <w:r>
+                <w:rPr>
+                  <w:rStyle w:val="Hyperlink"/>
+                  <w:rFonts w:ascii="Constantia" w:hAnsi="Constantia" w:cs="Times New Roman"/>
+                  <w:b w:val="0"/>
+                  <w:bCs w:val="0"/>
+                  <w:i/>
+                  <w:iCs/>
+                  <w:sz w:val="40"/>
+                  <w:szCs w:val="40"/>
+                </w:rPr>
+                <w:t>US-</w:t>
+              </w:r>
+              <w:r>
+                <w:rPr>
+                  <w:rStyle w:val="Hyperlink"/>
+                  <w:rFonts w:ascii="Constantia" w:hAnsi="Constantia" w:cs="Times New Roman"/>
+                  <w:b w:val="0"/>
+                  <w:bCs w:val="0"/>
+                  <w:i/>
+                  <w:iCs/>
+                  <w:sz w:val="40"/>
+                  <w:szCs w:val="40"/>
+                </w:rPr>
+                <w:t>0</w:t>
+              </w:r>
+              <w:r>
+                <w:rPr>
+                  <w:rStyle w:val="Hyperlink"/>
+                  <w:rFonts w:ascii="Constantia" w:hAnsi="Constantia" w:cs="Times New Roman"/>
+                  <w:b w:val="0"/>
+                  <w:bCs w:val="0"/>
+                  <w:i/>
+                  <w:iCs/>
+                  <w:sz w:val="40"/>
+                  <w:szCs w:val="40"/>
+                </w:rPr>
+                <w:t>11</w:t>
+              </w:r>
+            </w:hyperlink>
           </w:p>
         </w:tc>
         <w:tc>
@@ -2963,28 +2982,47 @@
             <w:pPr>
               <w:jc w:val="center"/>
             </w:pPr>
-            <w:r>
-              <w:rPr>
-                <w:rFonts w:ascii="Constantia" w:hAnsi="Constantia" w:cs="Times New Roman"/>
-                <w:b w:val="0"/>
-                <w:bCs w:val="0"/>
-                <w:i/>
-                <w:iCs/>
-                <w:sz w:val="40"/>
-                <w:szCs w:val="40"/>
-              </w:rPr>
-              <w:t>U</w:t>
-            </w:r>
-            <w:r>
-              <w:rPr>
-                <w:rFonts w:ascii="Constantia" w:hAnsi="Constantia" w:cs="Times New Roman"/>
-                <w:i/>
-                <w:iCs/>
-                <w:sz w:val="40"/>
-                <w:szCs w:val="40"/>
-              </w:rPr>
-              <w:t>S-012</w:t>
-            </w:r>
+            <w:hyperlink w:anchor="US018" w:history="1">
+              <w:r>
+                <w:rPr>
+                  <w:rStyle w:val="Hyperlink"/>
+                  <w:rFonts w:ascii="Constantia" w:hAnsi="Constantia" w:cs="Times New Roman"/>
+                  <w:b w:val="0"/>
+                  <w:bCs w:val="0"/>
+                  <w:i/>
+                  <w:iCs/>
+                  <w:sz w:val="40"/>
+                  <w:szCs w:val="40"/>
+                </w:rPr>
+                <w:t>US</w:t>
+              </w:r>
+              <w:r>
+                <w:rPr>
+                  <w:rStyle w:val="Hyperlink"/>
+                  <w:rFonts w:ascii="Constantia" w:hAnsi="Constantia" w:cs="Times New Roman"/>
+                  <w:b w:val="0"/>
+                  <w:bCs w:val="0"/>
+                  <w:i/>
+                  <w:iCs/>
+                  <w:sz w:val="40"/>
+                  <w:szCs w:val="40"/>
+                </w:rPr>
+                <w:t>-</w:t>
+              </w:r>
+              <w:r>
+                <w:rPr>
+                  <w:rStyle w:val="Hyperlink"/>
+                  <w:rFonts w:ascii="Constantia" w:hAnsi="Constantia" w:cs="Times New Roman"/>
+                  <w:b w:val="0"/>
+                  <w:bCs w:val="0"/>
+                  <w:i/>
+                  <w:iCs/>
+                  <w:sz w:val="40"/>
+                  <w:szCs w:val="40"/>
+                </w:rPr>
+                <w:t>012</w:t>
+              </w:r>
+            </w:hyperlink>
           </w:p>
         </w:tc>
         <w:tc>
@@ -3101,28 +3139,21 @@
             <w:pPr>
               <w:jc w:val="center"/>
             </w:pPr>
-            <w:r>
-              <w:rPr>
-                <w:rFonts w:ascii="Constantia" w:hAnsi="Constantia" w:cs="Times New Roman"/>
-                <w:b w:val="0"/>
-                <w:bCs w:val="0"/>
-                <w:i/>
-                <w:iCs/>
-                <w:sz w:val="40"/>
-                <w:szCs w:val="40"/>
-              </w:rPr>
-              <w:t>U</w:t>
-            </w:r>
-            <w:r>
-              <w:rPr>
-                <w:rFonts w:ascii="Constantia" w:hAnsi="Constantia" w:cs="Times New Roman"/>
-                <w:i/>
-                <w:iCs/>
-                <w:sz w:val="40"/>
-                <w:szCs w:val="40"/>
-              </w:rPr>
-              <w:t>S-013</w:t>
-            </w:r>
+            <w:hyperlink w:anchor="US019" w:history="1">
+              <w:r>
+                <w:rPr>
+                  <w:rStyle w:val="Hyperlink"/>
+                  <w:rFonts w:ascii="Constantia" w:hAnsi="Constantia" w:cs="Times New Roman"/>
+                  <w:b w:val="0"/>
+                  <w:bCs w:val="0"/>
+                  <w:i/>
+                  <w:iCs/>
+                  <w:sz w:val="40"/>
+                  <w:szCs w:val="40"/>
+                </w:rPr>
+                <w:t>US-013</w:t>
+              </w:r>
+            </w:hyperlink>
           </w:p>
         </w:tc>
         <w:tc>
@@ -3238,28 +3269,21 @@
             <w:pPr>
               <w:jc w:val="center"/>
             </w:pPr>
-            <w:r>
-              <w:rPr>
-                <w:rFonts w:ascii="Constantia" w:hAnsi="Constantia" w:cs="Times New Roman"/>
-                <w:b w:val="0"/>
-                <w:bCs w:val="0"/>
-                <w:i/>
-                <w:iCs/>
-                <w:sz w:val="40"/>
-                <w:szCs w:val="40"/>
-              </w:rPr>
-              <w:t>U</w:t>
-            </w:r>
-            <w:r>
-              <w:rPr>
-                <w:rFonts w:ascii="Constantia" w:hAnsi="Constantia" w:cs="Times New Roman"/>
-                <w:i/>
-                <w:iCs/>
-                <w:sz w:val="40"/>
-                <w:szCs w:val="40"/>
-              </w:rPr>
-              <w:t>S-014</w:t>
-            </w:r>
+            <w:hyperlink w:anchor="US020" w:history="1">
+              <w:r>
+                <w:rPr>
+                  <w:rStyle w:val="Hyperlink"/>
+                  <w:rFonts w:ascii="Constantia" w:hAnsi="Constantia" w:cs="Times New Roman"/>
+                  <w:b w:val="0"/>
+                  <w:bCs w:val="0"/>
+                  <w:i/>
+                  <w:iCs/>
+                  <w:sz w:val="40"/>
+                  <w:szCs w:val="40"/>
+                </w:rPr>
+                <w:t>US-014</w:t>
+              </w:r>
+            </w:hyperlink>
           </w:p>
         </w:tc>
         <w:tc>
@@ -3376,19 +3400,21 @@
             <w:pPr>
               <w:jc w:val="center"/>
             </w:pPr>
-            <w:r>
-              <w:rPr>
-                <w:rFonts w:ascii="Constantia" w:hAnsi="Constantia" w:cs="Times New Roman"/>
-                <w:b w:val="0"/>
-                <w:bCs w:val="0"/>
-                <w:i/>
-                <w:iCs/>
-                <w:sz w:val="40"/>
-                <w:szCs w:val="40"/>
-              </w:rPr>
-              <w:lastRenderedPageBreak/>
-              <w:t>US-015</w:t>
-            </w:r>
+            <w:hyperlink w:anchor="US021" w:history="1">
+              <w:r>
+                <w:rPr>
+                  <w:rStyle w:val="Hyperlink"/>
+                  <w:rFonts w:ascii="Constantia" w:hAnsi="Constantia" w:cs="Times New Roman"/>
+                  <w:b w:val="0"/>
+                  <w:bCs w:val="0"/>
+                  <w:i/>
+                  <w:iCs/>
+                  <w:sz w:val="40"/>
+                  <w:szCs w:val="40"/>
+                </w:rPr>
+                <w:t>US-015</w:t>
+              </w:r>
+            </w:hyperlink>
           </w:p>
         </w:tc>
         <w:tc>
@@ -3504,18 +3530,21 @@
             <w:pPr>
               <w:jc w:val="center"/>
             </w:pPr>
-            <w:r>
-              <w:rPr>
-                <w:rFonts w:ascii="Constantia" w:hAnsi="Constantia" w:cs="Times New Roman"/>
-                <w:b w:val="0"/>
-                <w:bCs w:val="0"/>
-                <w:i/>
-                <w:iCs/>
-                <w:sz w:val="40"/>
-                <w:szCs w:val="40"/>
-              </w:rPr>
-              <w:t>US-016</w:t>
-            </w:r>
+            <w:hyperlink w:anchor="US022" w:history="1">
+              <w:r>
+                <w:rPr>
+                  <w:rStyle w:val="Hyperlink"/>
+                  <w:rFonts w:ascii="Constantia" w:hAnsi="Constantia" w:cs="Times New Roman"/>
+                  <w:b w:val="0"/>
+                  <w:bCs w:val="0"/>
+                  <w:i/>
+                  <w:iCs/>
+                  <w:sz w:val="40"/>
+                  <w:szCs w:val="40"/>
+                </w:rPr>
+                <w:t>US-016</w:t>
+              </w:r>
+            </w:hyperlink>
           </w:p>
         </w:tc>
         <w:tc>
@@ -3627,28 +3656,21 @@
                 <w:szCs w:val="40"/>
               </w:rPr>
             </w:pPr>
-            <w:r>
-              <w:rPr>
-                <w:rFonts w:ascii="Constantia" w:hAnsi="Constantia" w:cs="Times New Roman"/>
-                <w:b w:val="0"/>
-                <w:bCs w:val="0"/>
-                <w:i/>
-                <w:iCs/>
-                <w:sz w:val="40"/>
-                <w:szCs w:val="40"/>
-              </w:rPr>
-              <w:t>U</w:t>
-            </w:r>
-            <w:r>
-              <w:rPr>
-                <w:rFonts w:ascii="Constantia" w:hAnsi="Constantia" w:cs="Times New Roman"/>
-                <w:i/>
-                <w:iCs/>
-                <w:sz w:val="40"/>
-                <w:szCs w:val="40"/>
-              </w:rPr>
-              <w:t>S-017</w:t>
-            </w:r>
+            <w:hyperlink w:anchor="US023" w:history="1">
+              <w:r>
+                <w:rPr>
+                  <w:rStyle w:val="Hyperlink"/>
+                  <w:rFonts w:ascii="Constantia" w:hAnsi="Constantia" w:cs="Times New Roman"/>
+                  <w:b w:val="0"/>
+                  <w:bCs w:val="0"/>
+                  <w:i/>
+                  <w:iCs/>
+                  <w:sz w:val="40"/>
+                  <w:szCs w:val="40"/>
+                </w:rPr>
+                <w:t>US-017</w:t>
+              </w:r>
+            </w:hyperlink>
           </w:p>
         </w:tc>
         <w:tc>
@@ -3759,28 +3781,47 @@
                 <w:szCs w:val="40"/>
               </w:rPr>
             </w:pPr>
-            <w:r>
-              <w:rPr>
-                <w:rFonts w:ascii="Constantia" w:hAnsi="Constantia" w:cs="Times New Roman"/>
-                <w:b w:val="0"/>
-                <w:bCs w:val="0"/>
-                <w:i/>
-                <w:iCs/>
-                <w:sz w:val="40"/>
-                <w:szCs w:val="40"/>
-              </w:rPr>
-              <w:t>U</w:t>
-            </w:r>
-            <w:r>
-              <w:rPr>
-                <w:rFonts w:ascii="Constantia" w:hAnsi="Constantia" w:cs="Times New Roman"/>
-                <w:i/>
-                <w:iCs/>
-                <w:sz w:val="40"/>
-                <w:szCs w:val="40"/>
-              </w:rPr>
-              <w:t>S-018</w:t>
-            </w:r>
+            <w:hyperlink w:anchor="US024" w:history="1">
+              <w:r>
+                <w:rPr>
+                  <w:rStyle w:val="Hyperlink"/>
+                  <w:rFonts w:ascii="Constantia" w:hAnsi="Constantia" w:cs="Times New Roman"/>
+                  <w:b w:val="0"/>
+                  <w:bCs w:val="0"/>
+                  <w:i/>
+                  <w:iCs/>
+                  <w:sz w:val="40"/>
+                  <w:szCs w:val="40"/>
+                </w:rPr>
+                <w:t>U</w:t>
+              </w:r>
+              <w:r>
+                <w:rPr>
+                  <w:rStyle w:val="Hyperlink"/>
+                  <w:rFonts w:ascii="Constantia" w:hAnsi="Constantia" w:cs="Times New Roman"/>
+                  <w:b w:val="0"/>
+                  <w:bCs w:val="0"/>
+                  <w:i/>
+                  <w:iCs/>
+                  <w:sz w:val="40"/>
+                  <w:szCs w:val="40"/>
+                </w:rPr>
+                <w:t>S</w:t>
+              </w:r>
+              <w:r>
+                <w:rPr>
+                  <w:rStyle w:val="Hyperlink"/>
+                  <w:rFonts w:ascii="Constantia" w:hAnsi="Constantia" w:cs="Times New Roman"/>
+                  <w:b w:val="0"/>
+                  <w:bCs w:val="0"/>
+                  <w:i/>
+                  <w:iCs/>
+                  <w:sz w:val="40"/>
+                  <w:szCs w:val="40"/>
+                </w:rPr>
+                <w:t>-018</w:t>
+              </w:r>
+            </w:hyperlink>
           </w:p>
         </w:tc>
         <w:tc>
@@ -3892,28 +3933,47 @@
                 <w:szCs w:val="40"/>
               </w:rPr>
             </w:pPr>
-            <w:r>
-              <w:rPr>
-                <w:rFonts w:ascii="Constantia" w:hAnsi="Constantia" w:cs="Times New Roman"/>
-                <w:b w:val="0"/>
-                <w:bCs w:val="0"/>
-                <w:i/>
-                <w:iCs/>
-                <w:sz w:val="40"/>
-                <w:szCs w:val="40"/>
-              </w:rPr>
-              <w:t>U</w:t>
-            </w:r>
-            <w:r>
-              <w:rPr>
-                <w:rFonts w:ascii="Constantia" w:hAnsi="Constantia" w:cs="Times New Roman"/>
-                <w:i/>
-                <w:iCs/>
-                <w:sz w:val="40"/>
-                <w:szCs w:val="40"/>
-              </w:rPr>
-              <w:t>S-019</w:t>
-            </w:r>
+            <w:hyperlink w:anchor="US025" w:history="1">
+              <w:r>
+                <w:rPr>
+                  <w:rStyle w:val="Hyperlink"/>
+                  <w:rFonts w:ascii="Constantia" w:hAnsi="Constantia" w:cs="Times New Roman"/>
+                  <w:b w:val="0"/>
+                  <w:bCs w:val="0"/>
+                  <w:i/>
+                  <w:iCs/>
+                  <w:sz w:val="40"/>
+                  <w:szCs w:val="40"/>
+                </w:rPr>
+                <w:t>U</w:t>
+              </w:r>
+              <w:r>
+                <w:rPr>
+                  <w:rStyle w:val="Hyperlink"/>
+                  <w:rFonts w:ascii="Constantia" w:hAnsi="Constantia" w:cs="Times New Roman"/>
+                  <w:b w:val="0"/>
+                  <w:bCs w:val="0"/>
+                  <w:i/>
+                  <w:iCs/>
+                  <w:sz w:val="40"/>
+                  <w:szCs w:val="40"/>
+                </w:rPr>
+                <w:t>S</w:t>
+              </w:r>
+              <w:r>
+                <w:rPr>
+                  <w:rStyle w:val="Hyperlink"/>
+                  <w:rFonts w:ascii="Constantia" w:hAnsi="Constantia" w:cs="Times New Roman"/>
+                  <w:b w:val="0"/>
+                  <w:bCs w:val="0"/>
+                  <w:i/>
+                  <w:iCs/>
+                  <w:sz w:val="40"/>
+                  <w:szCs w:val="40"/>
+                </w:rPr>
+                <w:t>-019</w:t>
+              </w:r>
+            </w:hyperlink>
           </w:p>
         </w:tc>
         <w:tc>
@@ -4044,28 +4104,60 @@
                 <w:szCs w:val="40"/>
               </w:rPr>
             </w:pPr>
-            <w:r>
-              <w:rPr>
-                <w:rFonts w:ascii="Constantia" w:hAnsi="Constantia" w:cs="Times New Roman"/>
-                <w:b w:val="0"/>
-                <w:bCs w:val="0"/>
-                <w:i/>
-                <w:iCs/>
-                <w:sz w:val="40"/>
-                <w:szCs w:val="40"/>
-              </w:rPr>
-              <w:t>U</w:t>
-            </w:r>
-            <w:r>
-              <w:rPr>
-                <w:rFonts w:ascii="Constantia" w:hAnsi="Constantia" w:cs="Times New Roman"/>
-                <w:i/>
-                <w:iCs/>
-                <w:sz w:val="40"/>
-                <w:szCs w:val="40"/>
-              </w:rPr>
-              <w:t>S-020</w:t>
-            </w:r>
+            <w:hyperlink w:anchor="US026" w:history="1">
+              <w:r>
+                <w:rPr>
+                  <w:rStyle w:val="Hyperlink"/>
+                  <w:rFonts w:ascii="Constantia" w:hAnsi="Constantia" w:cs="Times New Roman"/>
+                  <w:b w:val="0"/>
+                  <w:bCs w:val="0"/>
+                  <w:i/>
+                  <w:iCs/>
+                  <w:sz w:val="40"/>
+                  <w:szCs w:val="40"/>
+                </w:rPr>
+                <w:t>US</w:t>
+              </w:r>
+              <w:r>
+                <w:rPr>
+                  <w:rStyle w:val="Hyperlink"/>
+                  <w:rFonts w:ascii="Constantia" w:hAnsi="Constantia" w:cs="Times New Roman"/>
+                  <w:b w:val="0"/>
+                  <w:bCs w:val="0"/>
+                  <w:i/>
+                  <w:iCs/>
+                  <w:sz w:val="40"/>
+                  <w:szCs w:val="40"/>
+                </w:rPr>
+                <w:t>-</w:t>
+              </w:r>
+              <w:r>
+                <w:rPr>
+                  <w:rStyle w:val="Hyperlink"/>
+                  <w:rFonts w:ascii="Constantia" w:hAnsi="Constantia" w:cs="Times New Roman"/>
+                  <w:b w:val="0"/>
+                  <w:bCs w:val="0"/>
+                  <w:i/>
+                  <w:iCs/>
+                  <w:sz w:val="40"/>
+                  <w:szCs w:val="40"/>
+                </w:rPr>
+                <w:t>0</w:t>
+              </w:r>
+              <w:r>
+                <w:rPr>
+                  <w:rStyle w:val="Hyperlink"/>
+                  <w:rFonts w:ascii="Constantia" w:hAnsi="Constantia" w:cs="Times New Roman"/>
+                  <w:b w:val="0"/>
+                  <w:bCs w:val="0"/>
+                  <w:i/>
+                  <w:iCs/>
+                  <w:sz w:val="40"/>
+                  <w:szCs w:val="40"/>
+                </w:rPr>
+                <w:t>20</w:t>
+              </w:r>
+            </w:hyperlink>
           </w:p>
         </w:tc>
         <w:tc>
@@ -4209,28 +4301,21 @@
                 <w:szCs w:val="40"/>
               </w:rPr>
             </w:pPr>
-            <w:r>
-              <w:rPr>
-                <w:rFonts w:ascii="Constantia" w:hAnsi="Constantia" w:cs="Times New Roman"/>
-                <w:b w:val="0"/>
-                <w:bCs w:val="0"/>
-                <w:i/>
-                <w:iCs/>
-                <w:sz w:val="40"/>
-                <w:szCs w:val="40"/>
-              </w:rPr>
-              <w:t>U</w:t>
-            </w:r>
-            <w:r>
-              <w:rPr>
-                <w:rFonts w:ascii="Constantia" w:hAnsi="Constantia" w:cs="Times New Roman"/>
-                <w:i/>
-                <w:iCs/>
-                <w:sz w:val="40"/>
-                <w:szCs w:val="40"/>
-              </w:rPr>
-              <w:t>S-021</w:t>
-            </w:r>
+            <w:hyperlink w:anchor="US027" w:history="1">
+              <w:r>
+                <w:rPr>
+                  <w:rStyle w:val="Hyperlink"/>
+                  <w:rFonts w:ascii="Constantia" w:hAnsi="Constantia" w:cs="Times New Roman"/>
+                  <w:b w:val="0"/>
+                  <w:bCs w:val="0"/>
+                  <w:i/>
+                  <w:iCs/>
+                  <w:sz w:val="40"/>
+                  <w:szCs w:val="40"/>
+                </w:rPr>
+                <w:t>US-021</w:t>
+              </w:r>
+            </w:hyperlink>
           </w:p>
         </w:tc>
         <w:tc>
@@ -4341,28 +4426,47 @@
                 <w:szCs w:val="40"/>
               </w:rPr>
             </w:pPr>
-            <w:r>
-              <w:rPr>
-                <w:rFonts w:ascii="Constantia" w:hAnsi="Constantia" w:cs="Times New Roman"/>
-                <w:b w:val="0"/>
-                <w:bCs w:val="0"/>
-                <w:i/>
-                <w:iCs/>
-                <w:sz w:val="40"/>
-                <w:szCs w:val="40"/>
-              </w:rPr>
-              <w:t>U</w:t>
-            </w:r>
-            <w:r>
-              <w:rPr>
-                <w:rFonts w:ascii="Constantia" w:hAnsi="Constantia" w:cs="Times New Roman"/>
-                <w:i/>
-                <w:iCs/>
-                <w:sz w:val="40"/>
-                <w:szCs w:val="40"/>
-              </w:rPr>
-              <w:t>S-022</w:t>
-            </w:r>
+            <w:hyperlink w:anchor="US028" w:history="1">
+              <w:r>
+                <w:rPr>
+                  <w:rStyle w:val="Hyperlink"/>
+                  <w:rFonts w:ascii="Constantia" w:hAnsi="Constantia" w:cs="Times New Roman"/>
+                  <w:b w:val="0"/>
+                  <w:bCs w:val="0"/>
+                  <w:i/>
+                  <w:iCs/>
+                  <w:sz w:val="40"/>
+                  <w:szCs w:val="40"/>
+                </w:rPr>
+                <w:t>U</w:t>
+              </w:r>
+              <w:r>
+                <w:rPr>
+                  <w:rStyle w:val="Hyperlink"/>
+                  <w:rFonts w:ascii="Constantia" w:hAnsi="Constantia" w:cs="Times New Roman"/>
+                  <w:b w:val="0"/>
+                  <w:bCs w:val="0"/>
+                  <w:i/>
+                  <w:iCs/>
+                  <w:sz w:val="40"/>
+                  <w:szCs w:val="40"/>
+                </w:rPr>
+                <w:t>S</w:t>
+              </w:r>
+              <w:r>
+                <w:rPr>
+                  <w:rStyle w:val="Hyperlink"/>
+                  <w:rFonts w:ascii="Constantia" w:hAnsi="Constantia" w:cs="Times New Roman"/>
+                  <w:b w:val="0"/>
+                  <w:bCs w:val="0"/>
+                  <w:i/>
+                  <w:iCs/>
+                  <w:sz w:val="40"/>
+                  <w:szCs w:val="40"/>
+                </w:rPr>
+                <w:t>-022</w:t>
+              </w:r>
+            </w:hyperlink>
           </w:p>
         </w:tc>
         <w:tc>
@@ -5749,6 +5853,7 @@
           <w:u w:val="single"/>
         </w:rPr>
       </w:pPr>
+      <w:bookmarkStart w:id="10" w:name="US017"/>
       <w:r>
         <w:rPr>
           <w:rFonts w:ascii="Constantia" w:hAnsi="Constantia" w:cs="Times New Roman"/>
@@ -5772,6 +5877,7 @@
         <w:t>1</w:t>
       </w:r>
     </w:p>
+    <w:bookmarkEnd w:id="10"/>
     <w:p>
       <w:pPr>
         <w:pStyle w:val="ListParagraph"/>
@@ -5844,6 +5950,7 @@
           <w:u w:val="single"/>
         </w:rPr>
       </w:pPr>
+      <w:bookmarkStart w:id="11" w:name="US018"/>
       <w:r>
         <w:rPr>
           <w:rFonts w:ascii="Constantia" w:hAnsi="Constantia" w:cs="Times New Roman"/>
@@ -5867,6 +5974,7 @@
         <w:t>2</w:t>
       </w:r>
     </w:p>
+    <w:bookmarkEnd w:id="11"/>
     <w:p>
       <w:pPr>
         <w:pStyle w:val="ListParagraph"/>
@@ -5987,28 +6095,6 @@
         </w:rPr>
         <w:t>-I receive a notification if it has redeemed or not.</w:t>
       </w:r>
-    </w:p>
-    <w:p>
-      <w:pPr>
-        <w:pStyle w:val="ListParagraph"/>
-        <w:ind w:left="1416"/>
-        <w:rPr>
-          <w:rFonts w:ascii="Constantia" w:hAnsi="Constantia" w:cs="Times New Roman"/>
-          <w:sz w:val="32"/>
-          <w:szCs w:val="32"/>
-        </w:rPr>
-      </w:pPr>
-    </w:p>
-    <w:p>
-      <w:pPr>
-        <w:pStyle w:val="ListParagraph"/>
-        <w:ind w:left="1416"/>
-        <w:rPr>
-          <w:rFonts w:ascii="Constantia" w:hAnsi="Constantia" w:cs="Times New Roman"/>
-          <w:sz w:val="32"/>
-          <w:szCs w:val="32"/>
-        </w:rPr>
-      </w:pPr>
     </w:p>
     <w:p>
       <w:pPr>
@@ -6037,6 +6123,7 @@
           <w:u w:val="single"/>
         </w:rPr>
       </w:pPr>
+      <w:bookmarkStart w:id="12" w:name="US019"/>
       <w:r>
         <w:rPr>
           <w:rFonts w:ascii="Constantia" w:hAnsi="Constantia" w:cs="Times New Roman"/>
@@ -6060,6 +6147,7 @@
         <w:t>3</w:t>
       </w:r>
     </w:p>
+    <w:bookmarkEnd w:id="12"/>
     <w:p>
       <w:pPr>
         <w:pStyle w:val="ListParagraph"/>
@@ -6094,53 +6182,53 @@
           <w:sz w:val="32"/>
           <w:szCs w:val="32"/>
         </w:rPr>
+        <w:t xml:space="preserve">-I </w:t>
+      </w:r>
+      <w:r>
+        <w:rPr>
+          <w:rFonts w:ascii="Constantia" w:hAnsi="Constantia" w:cs="Times New Roman"/>
+          <w:sz w:val="32"/>
+          <w:szCs w:val="32"/>
+        </w:rPr>
+        <w:t>can go to “My Account”.</w:t>
+      </w:r>
+    </w:p>
+    <w:p>
+      <w:pPr>
+        <w:pStyle w:val="ListParagraph"/>
+        <w:ind w:left="1416"/>
+        <w:rPr>
+          <w:rFonts w:ascii="Constantia" w:hAnsi="Constantia" w:cs="Times New Roman"/>
+          <w:sz w:val="32"/>
+          <w:szCs w:val="32"/>
+        </w:rPr>
+      </w:pPr>
+      <w:r>
+        <w:rPr>
+          <w:rFonts w:ascii="Constantia" w:hAnsi="Constantia" w:cs="Times New Roman"/>
+          <w:sz w:val="32"/>
+          <w:szCs w:val="32"/>
+        </w:rPr>
+        <w:t>-I can go to “Profile”.</w:t>
+      </w:r>
+    </w:p>
+    <w:p>
+      <w:pPr>
+        <w:pStyle w:val="ListParagraph"/>
+        <w:ind w:left="1416"/>
+        <w:rPr>
+          <w:rFonts w:ascii="Constantia" w:hAnsi="Constantia" w:cs="Times New Roman"/>
+          <w:sz w:val="32"/>
+          <w:szCs w:val="32"/>
+        </w:rPr>
+      </w:pPr>
+      <w:r>
+        <w:rPr>
+          <w:rFonts w:ascii="Constantia" w:hAnsi="Constantia" w:cs="Times New Roman"/>
+          <w:sz w:val="32"/>
+          <w:szCs w:val="32"/>
+        </w:rPr>
         <w:lastRenderedPageBreak/>
-        <w:t xml:space="preserve">-I </w:t>
-      </w:r>
-      <w:r>
-        <w:rPr>
-          <w:rFonts w:ascii="Constantia" w:hAnsi="Constantia" w:cs="Times New Roman"/>
-          <w:sz w:val="32"/>
-          <w:szCs w:val="32"/>
-        </w:rPr>
-        <w:t>can go to “My Account”.</w:t>
-      </w:r>
-    </w:p>
-    <w:p>
-      <w:pPr>
-        <w:pStyle w:val="ListParagraph"/>
-        <w:ind w:left="1416"/>
-        <w:rPr>
-          <w:rFonts w:ascii="Constantia" w:hAnsi="Constantia" w:cs="Times New Roman"/>
-          <w:sz w:val="32"/>
-          <w:szCs w:val="32"/>
-        </w:rPr>
-      </w:pPr>
-      <w:r>
-        <w:rPr>
-          <w:rFonts w:ascii="Constantia" w:hAnsi="Constantia" w:cs="Times New Roman"/>
-          <w:sz w:val="32"/>
-          <w:szCs w:val="32"/>
-        </w:rPr>
-        <w:t>-I can go to “Profile”.</w:t>
-      </w:r>
-    </w:p>
-    <w:p>
-      <w:pPr>
-        <w:pStyle w:val="ListParagraph"/>
-        <w:ind w:left="1416"/>
-        <w:rPr>
-          <w:rFonts w:ascii="Constantia" w:hAnsi="Constantia" w:cs="Times New Roman"/>
-          <w:sz w:val="32"/>
-          <w:szCs w:val="32"/>
-        </w:rPr>
-      </w:pPr>
-      <w:r>
-        <w:rPr>
-          <w:rFonts w:ascii="Constantia" w:hAnsi="Constantia" w:cs="Times New Roman"/>
-          <w:sz w:val="32"/>
-          <w:szCs w:val="32"/>
-        </w:rPr>
         <w:t>-I can see my personal details.</w:t>
       </w:r>
     </w:p>
@@ -6171,6 +6259,7 @@
           <w:u w:val="single"/>
         </w:rPr>
       </w:pPr>
+      <w:bookmarkStart w:id="13" w:name="US020"/>
       <w:r>
         <w:rPr>
           <w:rFonts w:ascii="Constantia" w:hAnsi="Constantia" w:cs="Times New Roman"/>
@@ -6194,6 +6283,7 @@
         <w:t>14</w:t>
       </w:r>
     </w:p>
+    <w:bookmarkEnd w:id="13"/>
     <w:p>
       <w:pPr>
         <w:pStyle w:val="ListParagraph"/>
@@ -6369,6 +6459,7 @@
           <w:u w:val="single"/>
         </w:rPr>
       </w:pPr>
+      <w:bookmarkStart w:id="14" w:name="US021"/>
       <w:r>
         <w:rPr>
           <w:rFonts w:ascii="Constantia" w:hAnsi="Constantia" w:cs="Times New Roman"/>
@@ -6392,6 +6483,7 @@
         <w:t>15</w:t>
       </w:r>
     </w:p>
+    <w:bookmarkEnd w:id="14"/>
     <w:p>
       <w:pPr>
         <w:pStyle w:val="ListParagraph"/>
@@ -6415,15 +6507,7 @@
           <w:sz w:val="32"/>
           <w:szCs w:val="32"/>
         </w:rPr>
-        <w:t xml:space="preserve">: </w:t>
-      </w:r>
-      <w:r>
-        <w:rPr>
-          <w:rFonts w:ascii="Constantia" w:hAnsi="Constantia" w:cs="Times New Roman"/>
-          <w:sz w:val="32"/>
-          <w:szCs w:val="32"/>
-        </w:rPr>
-        <w:t>User must be in process of buying a ticket.</w:t>
+        <w:t>: User must be in process of buying a ticket.</w:t>
       </w:r>
     </w:p>
     <w:p>
@@ -6549,6 +6633,7 @@
           <w:u w:val="single"/>
         </w:rPr>
       </w:pPr>
+      <w:bookmarkStart w:id="15" w:name="US022"/>
       <w:r>
         <w:rPr>
           <w:rFonts w:ascii="Constantia" w:hAnsi="Constantia" w:cs="Times New Roman"/>
@@ -6572,6 +6657,7 @@
         <w:t>16</w:t>
       </w:r>
     </w:p>
+    <w:bookmarkEnd w:id="15"/>
     <w:p>
       <w:pPr>
         <w:pStyle w:val="ListParagraph"/>
@@ -6606,15 +6692,7 @@
           <w:sz w:val="32"/>
           <w:szCs w:val="32"/>
         </w:rPr>
-        <w:t xml:space="preserve">: </w:t>
-      </w:r>
-      <w:r>
-        <w:rPr>
-          <w:rFonts w:ascii="Constantia" w:hAnsi="Constantia" w:cs="Times New Roman"/>
-          <w:sz w:val="32"/>
-          <w:szCs w:val="32"/>
-        </w:rPr>
-        <w:t>User must be in process of buying a ticket.</w:t>
+        <w:t>: User must be in process of buying a ticket.</w:t>
       </w:r>
     </w:p>
     <w:p>
@@ -6690,7 +6768,8 @@
           <w:u w:val="single"/>
         </w:rPr>
       </w:pPr>
-      <w:bookmarkStart w:id="10" w:name="US011"/>
+      <w:bookmarkStart w:id="16" w:name="US011"/>
+      <w:bookmarkStart w:id="17" w:name="US023"/>
       <w:r>
         <w:rPr>
           <w:rFonts w:ascii="Constantia" w:hAnsi="Constantia" w:cs="Times New Roman"/>
@@ -6714,7 +6793,8 @@
         <w:t>7</w:t>
       </w:r>
     </w:p>
-    <w:bookmarkEnd w:id="10"/>
+    <w:bookmarkEnd w:id="16"/>
+    <w:bookmarkEnd w:id="17"/>
     <w:p>
       <w:pPr>
         <w:pStyle w:val="ListParagraph"/>
@@ -6770,6 +6850,17 @@
         </w:rPr>
         <w:t xml:space="preserve">-I can see all complaints sent from the clients. </w:t>
       </w:r>
+    </w:p>
+    <w:p>
+      <w:pPr>
+        <w:pStyle w:val="ListParagraph"/>
+        <w:ind w:left="1416"/>
+        <w:rPr>
+          <w:rFonts w:ascii="Constantia" w:hAnsi="Constantia" w:cs="Times New Roman"/>
+          <w:sz w:val="32"/>
+          <w:szCs w:val="32"/>
+        </w:rPr>
+      </w:pPr>
     </w:p>
     <w:p>
       <w:pPr>
@@ -6798,7 +6889,8 @@
           <w:u w:val="single"/>
         </w:rPr>
       </w:pPr>
-      <w:bookmarkStart w:id="11" w:name="US012"/>
+      <w:bookmarkStart w:id="18" w:name="US012"/>
+      <w:bookmarkStart w:id="19" w:name="US024"/>
       <w:r>
         <w:rPr>
           <w:rFonts w:ascii="Constantia" w:hAnsi="Constantia" w:cs="Times New Roman"/>
@@ -6808,6 +6900,7 @@
           <w:szCs w:val="32"/>
           <w:u w:val="single"/>
         </w:rPr>
+        <w:lastRenderedPageBreak/>
         <w:t>US-01</w:t>
       </w:r>
       <w:r>
@@ -6822,7 +6915,8 @@
         <w:t>8</w:t>
       </w:r>
     </w:p>
-    <w:bookmarkEnd w:id="11"/>
+    <w:bookmarkEnd w:id="18"/>
+    <w:bookmarkEnd w:id="19"/>
     <w:p>
       <w:pPr>
         <w:pStyle w:val="ListParagraph"/>
@@ -6906,7 +7000,8 @@
           <w:u w:val="single"/>
         </w:rPr>
       </w:pPr>
-      <w:bookmarkStart w:id="12" w:name="US013"/>
+      <w:bookmarkStart w:id="20" w:name="US013"/>
+      <w:bookmarkStart w:id="21" w:name="US025"/>
       <w:r>
         <w:rPr>
           <w:rFonts w:ascii="Constantia" w:hAnsi="Constantia" w:cs="Times New Roman"/>
@@ -6930,7 +7025,8 @@
         <w:t>9</w:t>
       </w:r>
     </w:p>
-    <w:bookmarkEnd w:id="12"/>
+    <w:bookmarkEnd w:id="20"/>
+    <w:bookmarkEnd w:id="21"/>
     <w:p>
       <w:pPr>
         <w:pStyle w:val="ListParagraph"/>
@@ -7044,7 +7140,8 @@
           <w:u w:val="single"/>
         </w:rPr>
       </w:pPr>
-      <w:bookmarkStart w:id="13" w:name="US014"/>
+      <w:bookmarkStart w:id="22" w:name="US014"/>
+      <w:bookmarkStart w:id="23" w:name="US026"/>
       <w:r>
         <w:rPr>
           <w:rFonts w:ascii="Constantia" w:hAnsi="Constantia" w:cs="Times New Roman"/>
@@ -7068,7 +7165,8 @@
         <w:t>20</w:t>
       </w:r>
     </w:p>
-    <w:bookmarkEnd w:id="13"/>
+    <w:bookmarkEnd w:id="22"/>
+    <w:bookmarkEnd w:id="23"/>
     <w:p>
       <w:pPr>
         <w:pStyle w:val="ListParagraph"/>
@@ -7153,7 +7251,8 @@
           <w:u w:val="single"/>
         </w:rPr>
       </w:pPr>
-      <w:bookmarkStart w:id="14" w:name="US015"/>
+      <w:bookmarkStart w:id="24" w:name="US015"/>
+      <w:bookmarkStart w:id="25" w:name="US027"/>
       <w:r>
         <w:rPr>
           <w:rFonts w:ascii="Constantia" w:hAnsi="Constantia" w:cs="Times New Roman"/>
@@ -7177,7 +7276,8 @@
         <w:t>21</w:t>
       </w:r>
     </w:p>
-    <w:bookmarkEnd w:id="14"/>
+    <w:bookmarkEnd w:id="24"/>
+    <w:bookmarkEnd w:id="25"/>
     <w:p>
       <w:pPr>
         <w:pStyle w:val="ListParagraph"/>
@@ -7330,7 +7430,8 @@
           <w:u w:val="single"/>
         </w:rPr>
       </w:pPr>
-      <w:bookmarkStart w:id="15" w:name="US016"/>
+      <w:bookmarkStart w:id="26" w:name="US016"/>
+      <w:bookmarkStart w:id="27" w:name="US028"/>
       <w:r>
         <w:rPr>
           <w:rFonts w:ascii="Constantia" w:hAnsi="Constantia" w:cs="Times New Roman"/>
@@ -7354,7 +7455,8 @@
         <w:t>22</w:t>
       </w:r>
     </w:p>
-    <w:bookmarkEnd w:id="15"/>
+    <w:bookmarkEnd w:id="26"/>
+    <w:bookmarkEnd w:id="27"/>
     <w:p>
       <w:pPr>
         <w:pStyle w:val="ListParagraph"/>

</xml_diff>